<commit_message>
Added css and server unpacking
Php is now unpacked from the server request to javascript through json encoding,
Normalization has been added, however likely not needed.
</commit_message>
<xml_diff>
--- a/docs/Specification Document.docx
+++ b/docs/Specification Document.docx
@@ -2924,6 +2924,9 @@
       <w:r>
         <w:t>The Company Page will consist of a series of cards that are sortable by a dropdown in the top left (location may change), this allows for the page to actively adjust the number of cards that can be displayed at any one time as the window is made smaller or larger.</w:t>
       </w:r>
+      <w:r>
+        <w:t xml:space="preserve"> The cards when selected will open up the full details of the company and allow for users to rapidly move between companies without needing to reload the page.</w:t>
+      </w:r>
     </w:p>
     <w:p/>
     <w:p>
@@ -3027,13 +3030,7 @@
     <w:p/>
     <w:p>
       <w:r>
-        <w:t xml:space="preserve">The </w:t>
-      </w:r>
-      <w:r>
-        <w:t>Platform</w:t>
-      </w:r>
-      <w:r>
-        <w:t xml:space="preserve"> Page will consist of a series of cards that are sortable by a dropdown in the top left (location may change), this allows for the page to actively adjust the number of cards that can be displayed at any one time as the window is made smaller or larger.</w:t>
+        <w:t>The Platform Page will consist of a series of cards that are sortable by a dropdown in the top left (location may change), this allows for the page to actively adjust the number of cards that can be displayed at any one time as the window is made smaller or larger.</w:t>
       </w:r>
     </w:p>
     <w:p/>
@@ -3134,13 +3131,7 @@
     <w:p/>
     <w:p>
       <w:r>
-        <w:t xml:space="preserve">The </w:t>
-      </w:r>
-      <w:r>
-        <w:t>Video Game</w:t>
-      </w:r>
-      <w:r>
-        <w:t xml:space="preserve"> Page will consist of a series of cards that are sortable by a dropdown in the top left (location may change), this allows for the page to actively adjust the number of cards that can be displayed at any one time as the window is made smaller or larger.</w:t>
+        <w:t>The Video Game Page will consist of a series of cards that are sortable by a dropdown in the top left (location may change), this allows for the page to actively adjust the number of cards that can be displayed at any one time as the window is made smaller or larger.</w:t>
       </w:r>
     </w:p>
     <w:p/>
@@ -3240,13 +3231,7 @@
     <w:p/>
     <w:p>
       <w:r>
-        <w:t xml:space="preserve">The </w:t>
-      </w:r>
-      <w:r>
-        <w:t>Peripheral</w:t>
-      </w:r>
-      <w:r>
-        <w:t xml:space="preserve"> Page will consist of a series of cards that are sortable by a dropdown in the top left (location may change), this allows for the page to actively adjust the number of cards that can be displayed at any one time as the window is made smaller or larger.</w:t>
+        <w:t>The Peripheral Page will consist of a series of cards that are sortable by a dropdown in the top left (location may change), this allows for the page to actively adjust the number of cards that can be displayed at any one time as the window is made smaller or larger.</w:t>
       </w:r>
     </w:p>
     <w:p/>
@@ -3480,27 +3465,14 @@
       <w:r>
         <w:t xml:space="preserve">Figure </w:t>
       </w:r>
-      <w:r>
-        <w:fldChar w:fldCharType="begin"/>
-      </w:r>
-      <w:r>
-        <w:instrText xml:space="preserve"> SEQ Figure \* ARABIC </w:instrText>
-      </w:r>
-      <w:r>
-        <w:fldChar w:fldCharType="separate"/>
-      </w:r>
-      <w:r>
-        <w:rPr>
-          <w:noProof/>
-        </w:rPr>
-        <w:t>1</w:t>
-      </w:r>
-      <w:r>
-        <w:rPr>
-          <w:noProof/>
-        </w:rPr>
-        <w:fldChar w:fldCharType="end"/>
-      </w:r>
+      <w:fldSimple w:instr=" SEQ Figure \* ARABIC ">
+        <w:r>
+          <w:rPr>
+            <w:noProof/>
+          </w:rPr>
+          <w:t>1</w:t>
+        </w:r>
+      </w:fldSimple>
       <w:r>
         <w:t xml:space="preserve"> Folder structure for the website</w:t>
       </w:r>

</xml_diff>